<commit_message>
Report for 28 and 29
</commit_message>
<xml_diff>
--- a/Report/25.6.2018.docx
+++ b/Report/25.6.2018.docx
@@ -53,7 +53,54 @@
           <w:b/>
         </w:rPr>
         <w:tab/>
-        <w:t>:Ma May Soe Thinzar Moe</w:t>
+      </w:r>
+      <w:proofErr w:type="gramStart"/>
+      <w:r>
+        <w:rPr>
+          <w:rFonts w:ascii="Times New Roman" w:hAnsi="Times New Roman" w:cs="Times New Roman"/>
+          <w:b/>
+        </w:rPr>
+        <w:t>:Ma</w:t>
+      </w:r>
+      <w:proofErr w:type="gramEnd"/>
+      <w:r>
+        <w:rPr>
+          <w:rFonts w:ascii="Times New Roman" w:hAnsi="Times New Roman" w:cs="Times New Roman"/>
+          <w:b/>
+        </w:rPr>
+        <w:t xml:space="preserve"> May </w:t>
+      </w:r>
+      <w:proofErr w:type="spellStart"/>
+      <w:r>
+        <w:rPr>
+          <w:rFonts w:ascii="Times New Roman" w:hAnsi="Times New Roman" w:cs="Times New Roman"/>
+          <w:b/>
+        </w:rPr>
+        <w:t>Soe</w:t>
+      </w:r>
+      <w:proofErr w:type="spellEnd"/>
+      <w:r>
+        <w:rPr>
+          <w:rFonts w:ascii="Times New Roman" w:hAnsi="Times New Roman" w:cs="Times New Roman"/>
+          <w:b/>
+        </w:rPr>
+        <w:t xml:space="preserve"> </w:t>
+      </w:r>
+      <w:proofErr w:type="spellStart"/>
+      <w:r>
+        <w:rPr>
+          <w:rFonts w:ascii="Times New Roman" w:hAnsi="Times New Roman" w:cs="Times New Roman"/>
+          <w:b/>
+        </w:rPr>
+        <w:t>Thinzar</w:t>
+      </w:r>
+      <w:proofErr w:type="spellEnd"/>
+      <w:r>
+        <w:rPr>
+          <w:rFonts w:ascii="Times New Roman" w:hAnsi="Times New Roman" w:cs="Times New Roman"/>
+          <w:b/>
+        </w:rPr>
+        <w:t xml:space="preserve"> Moe</w:t>
       </w:r>
     </w:p>
     <w:p>
@@ -114,14 +161,31 @@
           <w:b/>
         </w:rPr>
         <w:tab/>
+      </w:r>
+      <w:proofErr w:type="gramStart"/>
+      <w:r>
+        <w:rPr>
+          <w:rFonts w:ascii="Times New Roman" w:hAnsi="Times New Roman" w:cs="Times New Roman"/>
+          <w:b/>
+        </w:rPr>
         <w:t>:</w:t>
       </w:r>
+      <w:proofErr w:type="spellStart"/>
       <w:r>
         <w:rPr>
           <w:rFonts w:ascii="Times New Roman" w:hAnsi="Times New Roman" w:cs="Times New Roman"/>
           <w:b/>
         </w:rPr>
-        <w:t>Bizleap Technology</w:t>
+        <w:t>Bizleap</w:t>
+      </w:r>
+      <w:proofErr w:type="spellEnd"/>
+      <w:proofErr w:type="gramEnd"/>
+      <w:r>
+        <w:rPr>
+          <w:rFonts w:ascii="Times New Roman" w:hAnsi="Times New Roman" w:cs="Times New Roman"/>
+          <w:b/>
+        </w:rPr>
+        <w:t xml:space="preserve"> Technology</w:t>
       </w:r>
       <w:r>
         <w:rPr>
@@ -267,24 +331,60 @@
                 <w:b/>
                 <w:bCs/>
               </w:rPr>
-              <w:t xml:space="preserve"> for Bizleap Sales and Distribution application</w:t>
-            </w:r>
-          </w:p>
-          <w:p>
-            <w:pPr>
-              <w:rPr>
-                <w:rFonts w:ascii="Arial" w:hAnsi="Arial" w:cs="Arial"/>
-                <w:b/>
-                <w:bCs/>
-              </w:rPr>
-            </w:pPr>
-            <w:r>
-              <w:rPr>
-                <w:rFonts w:ascii="Arial" w:hAnsi="Arial" w:cs="Arial"/>
-                <w:b/>
-                <w:bCs/>
-              </w:rPr>
-              <w:t>Testing  for Bizleap Sales and Distribution application</w:t>
+              <w:t xml:space="preserve"> for </w:t>
+            </w:r>
+            <w:proofErr w:type="spellStart"/>
+            <w:r>
+              <w:rPr>
+                <w:rFonts w:ascii="Arial" w:hAnsi="Arial" w:cs="Arial"/>
+                <w:b/>
+                <w:bCs/>
+              </w:rPr>
+              <w:t>Bizleap</w:t>
+            </w:r>
+            <w:proofErr w:type="spellEnd"/>
+            <w:r>
+              <w:rPr>
+                <w:rFonts w:ascii="Arial" w:hAnsi="Arial" w:cs="Arial"/>
+                <w:b/>
+                <w:bCs/>
+              </w:rPr>
+              <w:t xml:space="preserve"> Sales and Distribution application</w:t>
+            </w:r>
+          </w:p>
+          <w:p>
+            <w:pPr>
+              <w:rPr>
+                <w:rFonts w:ascii="Arial" w:hAnsi="Arial" w:cs="Arial"/>
+                <w:b/>
+                <w:bCs/>
+              </w:rPr>
+            </w:pPr>
+            <w:r>
+              <w:rPr>
+                <w:rFonts w:ascii="Arial" w:hAnsi="Arial" w:cs="Arial"/>
+                <w:b/>
+                <w:bCs/>
+              </w:rPr>
+              <w:t xml:space="preserve">Testing  for </w:t>
+            </w:r>
+            <w:proofErr w:type="spellStart"/>
+            <w:r>
+              <w:rPr>
+                <w:rFonts w:ascii="Arial" w:hAnsi="Arial" w:cs="Arial"/>
+                <w:b/>
+                <w:bCs/>
+              </w:rPr>
+              <w:t>Bizleap</w:t>
+            </w:r>
+            <w:proofErr w:type="spellEnd"/>
+            <w:r>
+              <w:rPr>
+                <w:rFonts w:ascii="Arial" w:hAnsi="Arial" w:cs="Arial"/>
+                <w:b/>
+                <w:bCs/>
+              </w:rPr>
+              <w:t xml:space="preserve"> Sales and Distribution application</w:t>
             </w:r>
           </w:p>
         </w:tc>
@@ -359,7 +459,25 @@
                 <w:b/>
                 <w:bCs/>
               </w:rPr>
-              <w:t xml:space="preserve"> for Bizleap Sales and Distribution application</w:t>
+              <w:t xml:space="preserve"> for </w:t>
+            </w:r>
+            <w:proofErr w:type="spellStart"/>
+            <w:r>
+              <w:rPr>
+                <w:rFonts w:ascii="Arial" w:hAnsi="Arial" w:cs="Arial"/>
+                <w:b/>
+                <w:bCs/>
+              </w:rPr>
+              <w:t>Bizleap</w:t>
+            </w:r>
+            <w:proofErr w:type="spellEnd"/>
+            <w:r>
+              <w:rPr>
+                <w:rFonts w:ascii="Arial" w:hAnsi="Arial" w:cs="Arial"/>
+                <w:b/>
+                <w:bCs/>
+              </w:rPr>
+              <w:t xml:space="preserve"> Sales and Distribution application</w:t>
             </w:r>
           </w:p>
           <w:p>
@@ -372,6 +490,214 @@
                 <w:bCs/>
               </w:rPr>
             </w:pPr>
+          </w:p>
+        </w:tc>
+      </w:tr>
+      <w:tr>
+        <w:trPr>
+          <w:trHeight w:val="1088"/>
+        </w:trPr>
+        <w:tc>
+          <w:tcPr>
+            <w:tcW w:w="1701" w:type="dxa"/>
+          </w:tcPr>
+          <w:p>
+            <w:pPr>
+              <w:jc w:val="center"/>
+              <w:rPr>
+                <w:rFonts w:ascii="Arial" w:hAnsi="Arial" w:cs="Arial"/>
+                <w:b/>
+                <w:bCs/>
+              </w:rPr>
+            </w:pPr>
+            <w:r>
+              <w:rPr>
+                <w:rFonts w:ascii="Arial" w:hAnsi="Arial" w:cs="Arial"/>
+                <w:b/>
+                <w:bCs/>
+              </w:rPr>
+              <w:t>27.6.2018</w:t>
+            </w:r>
+          </w:p>
+        </w:tc>
+        <w:tc>
+          <w:tcPr>
+            <w:tcW w:w="7497" w:type="dxa"/>
+          </w:tcPr>
+          <w:p>
+            <w:pPr>
+              <w:rPr>
+                <w:rFonts w:ascii="Arial" w:hAnsi="Arial" w:cs="Arial"/>
+                <w:b/>
+                <w:bCs/>
+              </w:rPr>
+            </w:pPr>
+            <w:r>
+              <w:rPr>
+                <w:rFonts w:ascii="Arial" w:hAnsi="Arial" w:cs="Arial"/>
+                <w:b/>
+                <w:bCs/>
+              </w:rPr>
+              <w:t>Listening English</w:t>
+            </w:r>
+          </w:p>
+          <w:p>
+            <w:pPr>
+              <w:rPr>
+                <w:rFonts w:ascii="Arial" w:hAnsi="Arial" w:cs="Arial"/>
+                <w:b/>
+                <w:bCs/>
+              </w:rPr>
+            </w:pPr>
+            <w:r>
+              <w:rPr>
+                <w:rFonts w:ascii="Arial" w:hAnsi="Arial" w:cs="Arial"/>
+                <w:b/>
+                <w:bCs/>
+              </w:rPr>
+              <w:t xml:space="preserve">Did data summary of sale and purchase for </w:t>
+            </w:r>
+            <w:proofErr w:type="spellStart"/>
+            <w:r>
+              <w:rPr>
+                <w:rFonts w:ascii="Arial" w:hAnsi="Arial" w:cs="Arial"/>
+                <w:b/>
+                <w:bCs/>
+              </w:rPr>
+              <w:t>Bizleap</w:t>
+            </w:r>
+            <w:proofErr w:type="spellEnd"/>
+            <w:r>
+              <w:rPr>
+                <w:rFonts w:ascii="Arial" w:hAnsi="Arial" w:cs="Arial"/>
+                <w:b/>
+                <w:bCs/>
+              </w:rPr>
+              <w:t xml:space="preserve"> Sales and Distribution application</w:t>
+            </w:r>
+          </w:p>
+          <w:p>
+            <w:pPr>
+              <w:pStyle w:val="ListParagraph"/>
+              <w:spacing w:after="0" w:line="240" w:lineRule="auto"/>
+              <w:rPr>
+                <w:rFonts w:ascii="Arial" w:hAnsi="Arial" w:cs="Arial"/>
+                <w:b/>
+                <w:bCs/>
+              </w:rPr>
+            </w:pPr>
+          </w:p>
+        </w:tc>
+      </w:tr>
+      <w:tr>
+        <w:trPr>
+          <w:trHeight w:val="967"/>
+        </w:trPr>
+        <w:tc>
+          <w:tcPr>
+            <w:tcW w:w="1701" w:type="dxa"/>
+          </w:tcPr>
+          <w:p>
+            <w:pPr>
+              <w:jc w:val="center"/>
+              <w:rPr>
+                <w:rFonts w:ascii="Arial" w:hAnsi="Arial" w:cs="Arial"/>
+                <w:b/>
+                <w:bCs/>
+              </w:rPr>
+            </w:pPr>
+            <w:r>
+              <w:rPr>
+                <w:rFonts w:ascii="Arial" w:hAnsi="Arial" w:cs="Arial"/>
+                <w:b/>
+                <w:bCs/>
+              </w:rPr>
+              <w:t>28.6.2018</w:t>
+            </w:r>
+          </w:p>
+        </w:tc>
+        <w:tc>
+          <w:tcPr>
+            <w:tcW w:w="7497" w:type="dxa"/>
+          </w:tcPr>
+          <w:p>
+            <w:pPr>
+              <w:rPr>
+                <w:rFonts w:ascii="Arial" w:hAnsi="Arial" w:cs="Arial"/>
+                <w:b/>
+                <w:bCs/>
+              </w:rPr>
+            </w:pPr>
+            <w:r>
+              <w:rPr>
+                <w:rFonts w:ascii="Arial" w:hAnsi="Arial" w:cs="Arial"/>
+                <w:b/>
+                <w:bCs/>
+              </w:rPr>
+              <w:t>Listening English</w:t>
+            </w:r>
+          </w:p>
+          <w:p>
+            <w:pPr>
+              <w:rPr>
+                <w:rFonts w:ascii="Arial" w:hAnsi="Arial" w:cs="Arial"/>
+                <w:b/>
+                <w:bCs/>
+              </w:rPr>
+            </w:pPr>
+            <w:r>
+              <w:rPr>
+                <w:rFonts w:ascii="Arial" w:hAnsi="Arial" w:cs="Arial"/>
+                <w:b/>
+                <w:bCs/>
+              </w:rPr>
+              <w:t xml:space="preserve">Test for </w:t>
+            </w:r>
+            <w:proofErr w:type="spellStart"/>
+            <w:r>
+              <w:rPr>
+                <w:rFonts w:ascii="Arial" w:hAnsi="Arial" w:cs="Arial"/>
+                <w:b/>
+                <w:bCs/>
+              </w:rPr>
+              <w:t>Bizleap</w:t>
+            </w:r>
+            <w:proofErr w:type="spellEnd"/>
+            <w:r>
+              <w:rPr>
+                <w:rFonts w:ascii="Arial" w:hAnsi="Arial" w:cs="Arial"/>
+                <w:b/>
+                <w:bCs/>
+              </w:rPr>
+              <w:t xml:space="preserve">  Sales and Distribution application according to presentation script</w:t>
+            </w:r>
+            <w:r>
+              <w:rPr>
+                <w:rFonts w:ascii="Arial" w:hAnsi="Arial" w:cs="Arial"/>
+                <w:b/>
+                <w:bCs/>
+              </w:rPr>
+              <w:br/>
+              <w:t xml:space="preserve">Prepare for </w:t>
+            </w:r>
+            <w:proofErr w:type="spellStart"/>
+            <w:r>
+              <w:rPr>
+                <w:rFonts w:ascii="Arial" w:hAnsi="Arial" w:cs="Arial"/>
+                <w:b/>
+                <w:bCs/>
+              </w:rPr>
+              <w:t>Bizleap</w:t>
+            </w:r>
+            <w:proofErr w:type="spellEnd"/>
+            <w:r>
+              <w:rPr>
+                <w:rFonts w:ascii="Arial" w:hAnsi="Arial" w:cs="Arial"/>
+                <w:b/>
+                <w:bCs/>
+              </w:rPr>
+              <w:t xml:space="preserve"> Sales and Distribution application presentation</w:t>
+            </w:r>
           </w:p>
         </w:tc>
       </w:tr>
@@ -398,7 +724,7 @@
                 <w:b/>
                 <w:bCs/>
               </w:rPr>
-              <w:t>27.6.2018</w:t>
+              <w:t>29.6.2018</w:t>
             </w:r>
           </w:p>
         </w:tc>
@@ -437,56 +763,28 @@
                 <w:b/>
                 <w:bCs/>
               </w:rPr>
-              <w:t>Did data summary of sale and purchase for Bizleap Sales and Distribution application</w:t>
+              <w:t xml:space="preserve">Prepare for </w:t>
+            </w:r>
+            <w:proofErr w:type="spellStart"/>
+            <w:r>
+              <w:rPr>
+                <w:rFonts w:ascii="Arial" w:hAnsi="Arial" w:cs="Arial"/>
+                <w:b/>
+                <w:bCs/>
+              </w:rPr>
+              <w:t>Bizleap</w:t>
+            </w:r>
+            <w:proofErr w:type="spellEnd"/>
+            <w:r>
+              <w:rPr>
+                <w:rFonts w:ascii="Arial" w:hAnsi="Arial" w:cs="Arial"/>
+                <w:b/>
+                <w:bCs/>
+              </w:rPr>
+              <w:t xml:space="preserve"> Sales and Distribution application presentation</w:t>
             </w:r>
             <w:bookmarkStart w:id="0" w:name="_GoBack"/>
             <w:bookmarkEnd w:id="0"/>
-          </w:p>
-          <w:p>
-            <w:pPr>
-              <w:pStyle w:val="ListParagraph"/>
-              <w:spacing w:after="0" w:line="240" w:lineRule="auto"/>
-              <w:rPr>
-                <w:rFonts w:ascii="Arial" w:hAnsi="Arial" w:cs="Arial"/>
-                <w:b/>
-                <w:bCs/>
-              </w:rPr>
-            </w:pPr>
-          </w:p>
-        </w:tc>
-      </w:tr>
-      <w:tr>
-        <w:trPr>
-          <w:trHeight w:val="967"/>
-        </w:trPr>
-        <w:tc>
-          <w:tcPr>
-            <w:tcW w:w="1701" w:type="dxa"/>
-          </w:tcPr>
-          <w:p>
-            <w:pPr>
-              <w:jc w:val="center"/>
-              <w:rPr>
-                <w:rFonts w:ascii="Arial" w:hAnsi="Arial" w:cs="Arial"/>
-                <w:b/>
-                <w:bCs/>
-              </w:rPr>
-            </w:pPr>
-          </w:p>
-        </w:tc>
-        <w:tc>
-          <w:tcPr>
-            <w:tcW w:w="7497" w:type="dxa"/>
-          </w:tcPr>
-          <w:p>
-            <w:pPr>
-              <w:pStyle w:val="ListParagraph"/>
-              <w:spacing w:after="0" w:line="240" w:lineRule="auto"/>
-              <w:rPr>
-                <w:rFonts w:ascii="Arial" w:hAnsi="Arial" w:cs="Arial"/>
-                <w:bCs/>
-              </w:rPr>
-            </w:pPr>
           </w:p>
         </w:tc>
       </w:tr>
@@ -562,42 +860,6 @@
           </w:p>
         </w:tc>
       </w:tr>
-      <w:tr>
-        <w:trPr>
-          <w:trHeight w:val="1025"/>
-        </w:trPr>
-        <w:tc>
-          <w:tcPr>
-            <w:tcW w:w="1701" w:type="dxa"/>
-          </w:tcPr>
-          <w:p>
-            <w:pPr>
-              <w:jc w:val="center"/>
-              <w:rPr>
-                <w:rFonts w:ascii="Arial" w:hAnsi="Arial" w:cs="Arial"/>
-                <w:b/>
-                <w:bCs/>
-              </w:rPr>
-            </w:pPr>
-          </w:p>
-        </w:tc>
-        <w:tc>
-          <w:tcPr>
-            <w:tcW w:w="7497" w:type="dxa"/>
-          </w:tcPr>
-          <w:p>
-            <w:pPr>
-              <w:pStyle w:val="ListParagraph"/>
-              <w:spacing w:after="0" w:line="240" w:lineRule="auto"/>
-              <w:rPr>
-                <w:rFonts w:ascii="Arial" w:hAnsi="Arial" w:cs="Arial"/>
-                <w:b/>
-                <w:bCs/>
-              </w:rPr>
-            </w:pPr>
-          </w:p>
-        </w:tc>
-      </w:tr>
     </w:tbl>
     <w:p>
       <w:pPr>
@@ -615,12 +877,21 @@
           <w:b/>
         </w:rPr>
       </w:pPr>
+      <w:proofErr w:type="gramStart"/>
       <w:r>
         <w:rPr>
           <w:rFonts w:ascii="Times New Roman" w:hAnsi="Times New Roman" w:cs="Times New Roman"/>
           <w:b/>
         </w:rPr>
-        <w:t xml:space="preserve">Reflection : What </w:t>
+        <w:t>Reflection :</w:t>
+      </w:r>
+      <w:proofErr w:type="gramEnd"/>
+      <w:r>
+        <w:rPr>
+          <w:rFonts w:ascii="Times New Roman" w:hAnsi="Times New Roman" w:cs="Times New Roman"/>
+          <w:b/>
+        </w:rPr>
+        <w:t xml:space="preserve"> What </w:t>
       </w:r>
       <w:r>
         <w:rPr>

</xml_diff>